<commit_message>
removed submodules, added docx merging step
</commit_message>
<xml_diff>
--- a/docx_merging/src/main/resources/dest.docx
+++ b/docx_merging/src/main/resources/dest.docx
@@ -89,6 +89,7 @@
     </w:p>
     <w:p>
       <w:pPr>
+        <w:spacing w:line="360" w:lineRule="auto"/>
         <w:rPr>
           <w:rFonts w:ascii="Arial" w:hAnsi="Arial" w:cs="Arial"/>
           <w:noProof/>
@@ -158,6 +159,14 @@
         </w:rPr>
         <w:t>}}</w:t>
       </w:r>
+    </w:p>
+    <w:p>
+      <w:pPr>
+        <w:rPr>
+          <w:noProof/>
+          <w:lang w:val="en-IN" w:eastAsia="en-GB"/>
+        </w:rPr>
+      </w:pPr>
     </w:p>
     <w:p>
       <w:pPr>
@@ -295,25 +304,7 @@
           <w:noProof/>
           <w:lang w:val="en-IN" w:eastAsia="en-GB"/>
         </w:rPr>
-        <w:t>{{/}}</w:t>
-      </w:r>
-      <w:r>
-        <w:rPr>
-          <w:rFonts w:ascii="Arial" w:hAnsi="Arial" w:cs="Arial"/>
-          <w:noProof/>
-          <w:sz w:val="21"/>
-          <w:szCs w:val="21"/>
-          <w:lang w:val="en-IN" w:eastAsia="en-GB"/>
-        </w:rPr>
-        <w:t xml:space="preserve"> </w:t>
-      </w:r>
-      <w:r>
-        <w:rPr>
-          <w:rStyle w:val="brexp"/>
-          <w:noProof/>
-          <w:lang w:val="en-IN" w:eastAsia="en-GB"/>
-        </w:rPr>
-        <w:t>{{?(</w:t>
+        <w:t>{{/}}{{?(</w:t>
       </w:r>
       <w:r>
         <w:rPr>
@@ -2081,43 +2072,7 @@
                                 <w:sz w:val="14"/>
                                 <w:szCs w:val="14"/>
                               </w:rPr>
-                              <w:t xml:space="preserve">The variable annuity is issued by </w:t>
-                            </w:r>
-                            <w:proofErr w:type="spellStart"/>
-                            <w:r>
-                              <w:rPr>
-                                <w:rFonts w:ascii="Arial" w:hAnsi="Arial" w:cs="Arial"/>
-                                <w:sz w:val="14"/>
-                                <w:szCs w:val="14"/>
-                              </w:rPr>
-                              <w:t>Everlake</w:t>
-                            </w:r>
-                            <w:proofErr w:type="spellEnd"/>
-                            <w:r>
-                              <w:rPr>
-                                <w:rFonts w:ascii="Arial" w:hAnsi="Arial" w:cs="Arial"/>
-                                <w:sz w:val="14"/>
-                                <w:szCs w:val="14"/>
-                              </w:rPr>
-                              <w:t xml:space="preserve"> Life Insurance Company. This statement is provided on behalf of </w:t>
-                            </w:r>
-                            <w:proofErr w:type="spellStart"/>
-                            <w:r>
-                              <w:rPr>
-                                <w:rFonts w:ascii="Arial" w:hAnsi="Arial" w:cs="Arial"/>
-                                <w:sz w:val="14"/>
-                                <w:szCs w:val="14"/>
-                              </w:rPr>
-                              <w:t>Everlake</w:t>
-                            </w:r>
-                            <w:proofErr w:type="spellEnd"/>
-                            <w:r>
-                              <w:rPr>
-                                <w:rFonts w:ascii="Arial" w:hAnsi="Arial" w:cs="Arial"/>
-                                <w:sz w:val="14"/>
-                                <w:szCs w:val="14"/>
-                              </w:rPr>
-                              <w:t xml:space="preserve"> Distributors, LLC</w:t>
+                              <w:t xml:space="preserve">The variable annuity is issued by Everlake Life Insurance Company. This statement is provided on behalf of </w:t>
                             </w:r>
                             <w:r>
                               <w:rPr>
@@ -2125,43 +2080,23 @@
                                 <w:sz w:val="14"/>
                                 <w:szCs w:val="14"/>
                               </w:rPr>
-                              <w:t xml:space="preserve">, as principal underwriter, which acted as agent for </w:t>
+                              <w:t>Everlake Distributors, LLC</w:t>
                             </w:r>
-                            <w:proofErr w:type="spellStart"/>
                             <w:r>
                               <w:rPr>
                                 <w:rFonts w:ascii="Arial" w:hAnsi="Arial" w:cs="Arial"/>
                                 <w:sz w:val="14"/>
                                 <w:szCs w:val="14"/>
                               </w:rPr>
-                              <w:t>Everlake</w:t>
+                              <w:t xml:space="preserve">, as principal underwriter, which acted as agent for Everlake Life Insurance Company. </w:t>
                             </w:r>
-                            <w:proofErr w:type="spellEnd"/>
                             <w:r>
                               <w:rPr>
                                 <w:rFonts w:ascii="Arial" w:hAnsi="Arial" w:cs="Arial"/>
                                 <w:sz w:val="14"/>
                                 <w:szCs w:val="14"/>
                               </w:rPr>
-                              <w:t xml:space="preserve"> Life Insurance Company. </w:t>
-                            </w:r>
-                            <w:proofErr w:type="spellStart"/>
-                            <w:r>
-                              <w:rPr>
-                                <w:rFonts w:ascii="Arial" w:hAnsi="Arial" w:cs="Arial"/>
-                                <w:sz w:val="14"/>
-                                <w:szCs w:val="14"/>
-                              </w:rPr>
-                              <w:t>Everlake</w:t>
-                            </w:r>
-                            <w:proofErr w:type="spellEnd"/>
-                            <w:r>
-                              <w:rPr>
-                                <w:rFonts w:ascii="Arial" w:hAnsi="Arial" w:cs="Arial"/>
-                                <w:sz w:val="14"/>
-                                <w:szCs w:val="14"/>
-                              </w:rPr>
-                              <w:t xml:space="preserve"> Distributors, LLC</w:t>
+                              <w:t>Everlake Distributors, LLC</w:t>
                             </w:r>
                             <w:r>
                               <w:rPr>
@@ -2215,25 +2150,7 @@
                                 <w:sz w:val="14"/>
                                 <w:szCs w:val="14"/>
                               </w:rPr>
-                              <w:t>This communication, and the information contained within, is not intended as investment advice and is not a recommendation about managing or investing your retirement savings.  The entity(</w:t>
-                            </w:r>
-                            <w:proofErr w:type="spellStart"/>
-                            <w:r>
-                              <w:rPr>
-                                <w:rFonts w:ascii="Arial" w:hAnsi="Arial" w:cs="Arial"/>
-                                <w:sz w:val="14"/>
-                                <w:szCs w:val="14"/>
-                              </w:rPr>
-                              <w:t>ies</w:t>
-                            </w:r>
-                            <w:proofErr w:type="spellEnd"/>
-                            <w:r>
-                              <w:rPr>
-                                <w:rFonts w:ascii="Arial" w:hAnsi="Arial" w:cs="Arial"/>
-                                <w:sz w:val="14"/>
-                                <w:szCs w:val="14"/>
-                              </w:rPr>
-                              <w:t>) set forth on this communication are not acting as your fiduciary as defined by any applicable laws and regulations. Please consult with your qualified investment professional about managing or investing your retirement savings.</w:t>
+                              <w:t>This communication, and the information contained within, is not intended as investment advice and is not a recommendation about managing or investing your retirement savings.  The entity(ies) set forth on this communication are not acting as your fiduciary as defined by any applicable laws and regulations. Please consult with your qualified investment professional about managing or investing your retirement savings.</w:t>
                             </w:r>
                           </w:p>
                           <w:p/>

</xml_diff>